<commit_message>
fixing image generation type
</commit_message>
<xml_diff>
--- a/tests/demo.docx
+++ b/tests/demo.docx
@@ -19,7 +19,7 @@
         <w:pStyle w:val="Heading1"/>
       </w:pPr>
       <w:r>
-        <w:t>Despliegue actual (Hora: 15:06:07)</w:t>
+        <w:t>Despliegue actual (Hora: 15:22:08)</w:t>
       </w:r>
     </w:p>
     <w:p>
@@ -42,7 +42,7 @@
         <w:rPr>
           <w:b/>
         </w:rPr>
-        <w:t xml:space="preserve">k8s-node-1: </w:t>
+        <w:t xml:space="preserve">k8s-node-0: </w:t>
       </w:r>
       <w:r>
         <w:t>Nodo encontrado. Añadir descripción de la VNF si procede</w:t>
@@ -52,7 +52,7 @@
         <w:br/>
       </w:r>
       <w:r>
-        <w:t xml:space="preserve">       - cluster-network: Con IP 192.168.187.20.</w:t>
+        <w:t xml:space="preserve">       - cluster-network: Con IP 192.168.187.28.</w:t>
         <w:br/>
       </w:r>
     </w:p>
@@ -86,7 +86,7 @@
         <w:rPr>
           <w:b/>
         </w:rPr>
-        <w:t xml:space="preserve">k8s-node-0: </w:t>
+        <w:t xml:space="preserve">k8s-node-1: </w:t>
       </w:r>
       <w:r>
         <w:t>Nodo encontrado. Añadir descripción de la VNF si procede</w:t>
@@ -96,7 +96,7 @@
         <w:br/>
       </w:r>
       <w:r>
-        <w:t xml:space="preserve">       - cluster-network: Con IP 192.168.187.28.</w:t>
+        <w:t xml:space="preserve">       - cluster-network: Con IP 192.168.187.20.</w:t>
         <w:br/>
       </w:r>
     </w:p>

</xml_diff>